<commit_message>
cypress - interacting with user inputs
</commit_message>
<xml_diff>
--- a/Cypress.docx
+++ b/Cypress.docx
@@ -194,6 +194,8 @@
         <w:spacing w:after="0" w:line="285" w:lineRule="atLeast"/>
         <w:rPr>
           <w:rFonts w:ascii="Consolas" w:eastAsia="Times New Roman" w:hAnsi="Consolas" w:cs="Times New Roman"/>
+          <w:b/>
+          <w:bCs/>
           <w:color w:val="000000"/>
           <w:sz w:val="21"/>
           <w:szCs w:val="21"/>
@@ -214,6 +216,8 @@
       <w:r>
         <w:rPr>
           <w:rFonts w:ascii="Consolas" w:eastAsia="Times New Roman" w:hAnsi="Consolas" w:cs="Times New Roman"/>
+          <w:b/>
+          <w:bCs/>
           <w:color w:val="000000"/>
           <w:sz w:val="21"/>
           <w:szCs w:val="21"/>
@@ -225,6 +229,8 @@
       <w:r>
         <w:rPr>
           <w:rFonts w:ascii="Consolas" w:eastAsia="Times New Roman" w:hAnsi="Consolas" w:cs="Times New Roman"/>
+          <w:b/>
+          <w:bCs/>
           <w:color w:val="000000"/>
           <w:sz w:val="21"/>
           <w:szCs w:val="21"/>
@@ -235,6 +241,8 @@
       <w:r>
         <w:rPr>
           <w:rFonts w:ascii="Consolas" w:eastAsia="Times New Roman" w:hAnsi="Consolas" w:cs="Times New Roman"/>
+          <w:b/>
+          <w:bCs/>
           <w:color w:val="A31515"/>
           <w:sz w:val="21"/>
           <w:szCs w:val="21"/>
@@ -246,6 +254,8 @@
       <w:r>
         <w:rPr>
           <w:rFonts w:ascii="Consolas" w:eastAsia="Times New Roman" w:hAnsi="Consolas" w:cs="Times New Roman"/>
+          <w:b/>
+          <w:bCs/>
           <w:color w:val="A31515"/>
           <w:sz w:val="21"/>
           <w:szCs w:val="21"/>
@@ -257,6 +267,8 @@
       <w:r>
         <w:rPr>
           <w:rFonts w:ascii="Consolas" w:eastAsia="Times New Roman" w:hAnsi="Consolas" w:cs="Times New Roman"/>
+          <w:b/>
+          <w:bCs/>
           <w:color w:val="A31515"/>
           <w:sz w:val="21"/>
           <w:szCs w:val="21"/>
@@ -267,6 +279,8 @@
       <w:r>
         <w:rPr>
           <w:rFonts w:ascii="Consolas" w:eastAsia="Times New Roman" w:hAnsi="Consolas" w:cs="Times New Roman"/>
+          <w:b/>
+          <w:bCs/>
           <w:color w:val="000000"/>
           <w:sz w:val="21"/>
           <w:szCs w:val="21"/>
@@ -277,6 +291,8 @@
       <w:r>
         <w:rPr>
           <w:rFonts w:ascii="Consolas" w:eastAsia="Times New Roman" w:hAnsi="Consolas" w:cs="Times New Roman"/>
+          <w:b/>
+          <w:bCs/>
           <w:color w:val="A31515"/>
           <w:sz w:val="21"/>
           <w:szCs w:val="21"/>
@@ -287,6 +303,8 @@
       <w:r>
         <w:rPr>
           <w:rFonts w:ascii="Consolas" w:eastAsia="Times New Roman" w:hAnsi="Consolas" w:cs="Times New Roman"/>
+          <w:b/>
+          <w:bCs/>
           <w:color w:val="000000"/>
           <w:sz w:val="21"/>
           <w:szCs w:val="21"/>
@@ -301,6 +319,8 @@
         <w:spacing w:after="0" w:line="285" w:lineRule="atLeast"/>
         <w:rPr>
           <w:rFonts w:ascii="Consolas" w:eastAsia="Times New Roman" w:hAnsi="Consolas" w:cs="Times New Roman"/>
+          <w:b/>
+          <w:bCs/>
           <w:color w:val="000000"/>
           <w:sz w:val="21"/>
           <w:szCs w:val="21"/>
@@ -310,6 +330,8 @@
       <w:r>
         <w:rPr>
           <w:rFonts w:ascii="Consolas" w:eastAsia="Times New Roman" w:hAnsi="Consolas" w:cs="Times New Roman"/>
+          <w:b/>
+          <w:bCs/>
           <w:color w:val="000000"/>
           <w:sz w:val="21"/>
           <w:szCs w:val="21"/>
@@ -324,6 +346,8 @@
         <w:spacing w:after="0" w:line="285" w:lineRule="atLeast"/>
         <w:rPr>
           <w:rFonts w:ascii="Consolas" w:eastAsia="Times New Roman" w:hAnsi="Consolas" w:cs="Times New Roman"/>
+          <w:b/>
+          <w:bCs/>
           <w:color w:val="000000"/>
           <w:sz w:val="21"/>
           <w:szCs w:val="21"/>
@@ -333,6 +357,8 @@
       <w:r>
         <w:rPr>
           <w:rFonts w:ascii="Consolas" w:eastAsia="Times New Roman" w:hAnsi="Consolas" w:cs="Times New Roman"/>
+          <w:b/>
+          <w:bCs/>
           <w:color w:val="000000"/>
           <w:sz w:val="21"/>
           <w:szCs w:val="21"/>
@@ -343,6 +369,8 @@
       <w:r>
         <w:rPr>
           <w:rFonts w:ascii="Consolas" w:eastAsia="Times New Roman" w:hAnsi="Consolas" w:cs="Times New Roman"/>
+          <w:b/>
+          <w:bCs/>
           <w:color w:val="008000"/>
           <w:sz w:val="21"/>
           <w:szCs w:val="21"/>
@@ -354,6 +382,8 @@
       <w:r>
         <w:rPr>
           <w:rFonts w:ascii="Consolas" w:eastAsia="Times New Roman" w:hAnsi="Consolas" w:cs="Times New Roman"/>
+          <w:b/>
+          <w:bCs/>
           <w:color w:val="008000"/>
           <w:sz w:val="21"/>
           <w:szCs w:val="21"/>
@@ -365,6 +395,8 @@
       <w:r>
         <w:rPr>
           <w:rFonts w:ascii="Consolas" w:eastAsia="Times New Roman" w:hAnsi="Consolas" w:cs="Times New Roman"/>
+          <w:b/>
+          <w:bCs/>
           <w:color w:val="008000"/>
           <w:sz w:val="21"/>
           <w:szCs w:val="21"/>
@@ -376,6 +408,8 @@
       <w:r>
         <w:rPr>
           <w:rFonts w:ascii="Consolas" w:eastAsia="Times New Roman" w:hAnsi="Consolas" w:cs="Times New Roman"/>
+          <w:b/>
+          <w:bCs/>
           <w:color w:val="008000"/>
           <w:sz w:val="21"/>
           <w:szCs w:val="21"/>
@@ -387,6 +421,8 @@
       <w:r>
         <w:rPr>
           <w:rFonts w:ascii="Consolas" w:eastAsia="Times New Roman" w:hAnsi="Consolas" w:cs="Times New Roman"/>
+          <w:b/>
+          <w:bCs/>
           <w:color w:val="008000"/>
           <w:sz w:val="21"/>
           <w:szCs w:val="21"/>
@@ -401,6 +437,8 @@
         <w:spacing w:after="0" w:line="285" w:lineRule="atLeast"/>
         <w:rPr>
           <w:rFonts w:ascii="Consolas" w:eastAsia="Times New Roman" w:hAnsi="Consolas" w:cs="Times New Roman"/>
+          <w:b/>
+          <w:bCs/>
           <w:color w:val="000000"/>
           <w:sz w:val="21"/>
           <w:szCs w:val="21"/>
@@ -410,6 +448,8 @@
       <w:r>
         <w:rPr>
           <w:rFonts w:ascii="Consolas" w:eastAsia="Times New Roman" w:hAnsi="Consolas" w:cs="Times New Roman"/>
+          <w:b/>
+          <w:bCs/>
           <w:color w:val="000000"/>
           <w:sz w:val="21"/>
           <w:szCs w:val="21"/>
@@ -424,6 +464,8 @@
         <w:spacing w:after="0" w:line="285" w:lineRule="atLeast"/>
         <w:rPr>
           <w:rFonts w:ascii="Consolas" w:eastAsia="Times New Roman" w:hAnsi="Consolas" w:cs="Times New Roman"/>
+          <w:b/>
+          <w:bCs/>
           <w:color w:val="000000"/>
           <w:sz w:val="21"/>
           <w:szCs w:val="21"/>
@@ -437,6 +479,8 @@
         <w:spacing w:after="0" w:line="285" w:lineRule="atLeast"/>
         <w:rPr>
           <w:rFonts w:ascii="Consolas" w:eastAsia="Times New Roman" w:hAnsi="Consolas" w:cs="Times New Roman"/>
+          <w:b/>
+          <w:bCs/>
           <w:color w:val="000000"/>
           <w:sz w:val="21"/>
           <w:szCs w:val="21"/>

</xml_diff>